<commit_message>
Diagramas  de actividades actualizados
Se le hicieron las correciones necesarias para su finalizacion
</commit_message>
<xml_diff>
--- a/Contrato de servicios profesionales.docx
+++ b/Contrato de servicios profesionales.docx
@@ -1,10 +1,10 @@
 
 <file path=word/document.xml><?xml version="1.0" encoding="utf-8"?>
-<w:document xmlns:ve="http://schemas.openxmlformats.org/markup-compatibility/2006" xmlns:o="urn:schemas-microsoft-com:office:office" xmlns:r="http://schemas.openxmlformats.org/officeDocument/2006/relationships" xmlns:m="http://schemas.openxmlformats.org/officeDocument/2006/math" xmlns:v="urn:schemas-microsoft-com:vml" xmlns:wp="http://schemas.openxmlformats.org/drawingml/2006/wordprocessingDrawing" xmlns:w10="urn:schemas-microsoft-com:office:word" xmlns:w="http://schemas.openxmlformats.org/wordprocessingml/2006/main" xmlns:wne="http://schemas.microsoft.com/office/word/2006/wordml">
+<w:document xmlns:wpc="http://schemas.microsoft.com/office/word/2010/wordprocessingCanvas" xmlns:mc="http://schemas.openxmlformats.org/markup-compatibility/2006" xmlns:o="urn:schemas-microsoft-com:office:office" xmlns:r="http://schemas.openxmlformats.org/officeDocument/2006/relationships" xmlns:m="http://schemas.openxmlformats.org/officeDocument/2006/math" xmlns:v="urn:schemas-microsoft-com:vml" xmlns:wp14="http://schemas.microsoft.com/office/word/2010/wordprocessingDrawing" xmlns:wp="http://schemas.openxmlformats.org/drawingml/2006/wordprocessingDrawing" xmlns:w10="urn:schemas-microsoft-com:office:word" xmlns:w="http://schemas.openxmlformats.org/wordprocessingml/2006/main" xmlns:w14="http://schemas.microsoft.com/office/word/2010/wordml" xmlns:wpg="http://schemas.microsoft.com/office/word/2010/wordprocessingGroup" xmlns:wpi="http://schemas.microsoft.com/office/word/2010/wordprocessingInk" xmlns:wne="http://schemas.microsoft.com/office/word/2006/wordml" xmlns:wps="http://schemas.microsoft.com/office/word/2010/wordprocessingShape" mc:Ignorable="w14 wp14">
   <w:body>
     <w:p>
       <w:pPr>
-        <w:jc w:val="center"/>
+        <w:jc w:val="both"/>
         <w:rPr>
           <w:rFonts w:ascii="Arial" w:hAnsi="Arial" w:cs="Arial"/>
           <w:b/>
@@ -20,11 +20,12 @@
     </w:p>
     <w:p>
       <w:pPr>
-        <w:jc w:val="center"/>
-      </w:pPr>
-    </w:p>
-    <w:p>
-      <w:pPr>
+        <w:jc w:val="both"/>
+      </w:pPr>
+    </w:p>
+    <w:p>
+      <w:pPr>
+        <w:jc w:val="both"/>
         <w:rPr>
           <w:rFonts w:ascii="Arial" w:hAnsi="Arial" w:cs="Arial"/>
         </w:rPr>
@@ -92,13 +93,15 @@
     </w:p>
     <w:p>
       <w:pPr>
-        <w:rPr>
-          <w:rFonts w:ascii="Arial" w:hAnsi="Arial" w:cs="Arial"/>
-        </w:rPr>
-      </w:pPr>
-    </w:p>
-    <w:p>
-      <w:pPr>
+        <w:jc w:val="both"/>
+        <w:rPr>
+          <w:rFonts w:ascii="Arial" w:hAnsi="Arial" w:cs="Arial"/>
+        </w:rPr>
+      </w:pPr>
+    </w:p>
+    <w:p>
+      <w:pPr>
+        <w:jc w:val="both"/>
         <w:rPr>
           <w:rFonts w:ascii="Arial" w:hAnsi="Arial" w:cs="Arial"/>
         </w:rPr>
@@ -129,15 +132,22 @@
           <w:ilvl w:val="0"/>
           <w:numId w:val="1"/>
         </w:numPr>
-        <w:rPr>
-          <w:rFonts w:ascii="Arial" w:hAnsi="Arial" w:cs="Arial"/>
-        </w:rPr>
-      </w:pPr>
-      <w:r>
-        <w:rPr>
-          <w:rFonts w:ascii="Arial" w:hAnsi="Arial" w:cs="Arial"/>
-        </w:rPr>
-        <w:t>préstamo</w:t>
+        <w:jc w:val="both"/>
+        <w:rPr>
+          <w:rFonts w:ascii="Arial" w:hAnsi="Arial" w:cs="Arial"/>
+        </w:rPr>
+      </w:pPr>
+      <w:r>
+        <w:rPr>
+          <w:rFonts w:ascii="Arial" w:hAnsi="Arial" w:cs="Arial"/>
+        </w:rPr>
+        <w:t>P</w:t>
+      </w:r>
+      <w:r>
+        <w:rPr>
+          <w:rFonts w:ascii="Arial" w:hAnsi="Arial" w:cs="Arial"/>
+        </w:rPr>
+        <w:t>réstamo</w:t>
       </w:r>
       <w:r>
         <w:rPr>
@@ -159,15 +169,22 @@
           <w:ilvl w:val="0"/>
           <w:numId w:val="1"/>
         </w:numPr>
-        <w:rPr>
-          <w:rFonts w:ascii="Arial" w:hAnsi="Arial" w:cs="Arial"/>
-        </w:rPr>
-      </w:pPr>
-      <w:r>
-        <w:rPr>
-          <w:rFonts w:ascii="Arial" w:hAnsi="Arial" w:cs="Arial"/>
-        </w:rPr>
-        <w:t>devolucion</w:t>
+        <w:jc w:val="both"/>
+        <w:rPr>
+          <w:rFonts w:ascii="Arial" w:hAnsi="Arial" w:cs="Arial"/>
+        </w:rPr>
+      </w:pPr>
+      <w:r>
+        <w:rPr>
+          <w:rFonts w:ascii="Arial" w:hAnsi="Arial" w:cs="Arial"/>
+        </w:rPr>
+        <w:t>D</w:t>
+      </w:r>
+      <w:r>
+        <w:rPr>
+          <w:rFonts w:ascii="Arial" w:hAnsi="Arial" w:cs="Arial"/>
+        </w:rPr>
+        <w:t>evolucion</w:t>
       </w:r>
       <w:r>
         <w:rPr>
@@ -183,15 +200,22 @@
           <w:ilvl w:val="0"/>
           <w:numId w:val="1"/>
         </w:numPr>
-        <w:rPr>
-          <w:rFonts w:ascii="Arial" w:hAnsi="Arial" w:cs="Arial"/>
-        </w:rPr>
-      </w:pPr>
-      <w:r>
-        <w:rPr>
-          <w:rFonts w:ascii="Arial" w:hAnsi="Arial" w:cs="Arial"/>
-        </w:rPr>
-        <w:t>renovación</w:t>
+        <w:jc w:val="both"/>
+        <w:rPr>
+          <w:rFonts w:ascii="Arial" w:hAnsi="Arial" w:cs="Arial"/>
+        </w:rPr>
+      </w:pPr>
+      <w:r>
+        <w:rPr>
+          <w:rFonts w:ascii="Arial" w:hAnsi="Arial" w:cs="Arial"/>
+        </w:rPr>
+        <w:t>R</w:t>
+      </w:r>
+      <w:r>
+        <w:rPr>
+          <w:rFonts w:ascii="Arial" w:hAnsi="Arial" w:cs="Arial"/>
+        </w:rPr>
+        <w:t>enovación</w:t>
       </w:r>
       <w:r>
         <w:rPr>
@@ -219,15 +243,22 @@
           <w:ilvl w:val="0"/>
           <w:numId w:val="1"/>
         </w:numPr>
-        <w:rPr>
-          <w:rFonts w:ascii="Arial" w:hAnsi="Arial" w:cs="Arial"/>
-        </w:rPr>
-      </w:pPr>
-      <w:r>
-        <w:rPr>
-          <w:rFonts w:ascii="Arial" w:hAnsi="Arial" w:cs="Arial"/>
-        </w:rPr>
-        <w:t>reservaciones de libros</w:t>
+        <w:jc w:val="both"/>
+        <w:rPr>
+          <w:rFonts w:ascii="Arial" w:hAnsi="Arial" w:cs="Arial"/>
+        </w:rPr>
+      </w:pPr>
+      <w:r>
+        <w:rPr>
+          <w:rFonts w:ascii="Arial" w:hAnsi="Arial" w:cs="Arial"/>
+        </w:rPr>
+        <w:t>R</w:t>
+      </w:r>
+      <w:r>
+        <w:rPr>
+          <w:rFonts w:ascii="Arial" w:hAnsi="Arial" w:cs="Arial"/>
+        </w:rPr>
+        <w:t>eservaciones de libros</w:t>
       </w:r>
     </w:p>
     <w:p>
@@ -237,15 +268,22 @@
           <w:ilvl w:val="0"/>
           <w:numId w:val="1"/>
         </w:numPr>
-        <w:rPr>
-          <w:rFonts w:ascii="Arial" w:hAnsi="Arial" w:cs="Arial"/>
-        </w:rPr>
-      </w:pPr>
-      <w:r>
-        <w:rPr>
-          <w:rFonts w:ascii="Arial" w:hAnsi="Arial" w:cs="Arial"/>
-        </w:rPr>
-        <w:t>ingreso de  nuevos libros</w:t>
+        <w:jc w:val="both"/>
+        <w:rPr>
+          <w:rFonts w:ascii="Arial" w:hAnsi="Arial" w:cs="Arial"/>
+        </w:rPr>
+      </w:pPr>
+      <w:r>
+        <w:rPr>
+          <w:rFonts w:ascii="Arial" w:hAnsi="Arial" w:cs="Arial"/>
+        </w:rPr>
+        <w:t>I</w:t>
+      </w:r>
+      <w:r>
+        <w:rPr>
+          <w:rFonts w:ascii="Arial" w:hAnsi="Arial" w:cs="Arial"/>
+        </w:rPr>
+        <w:t>ngreso de  nuevos libros</w:t>
       </w:r>
     </w:p>
     <w:p>
@@ -255,15 +293,22 @@
           <w:ilvl w:val="0"/>
           <w:numId w:val="1"/>
         </w:numPr>
-        <w:rPr>
-          <w:rFonts w:ascii="Arial" w:hAnsi="Arial" w:cs="Arial"/>
-        </w:rPr>
-      </w:pPr>
-      <w:r>
-        <w:rPr>
-          <w:rFonts w:ascii="Arial" w:hAnsi="Arial" w:cs="Arial"/>
-        </w:rPr>
-        <w:t>búsqueda de libros</w:t>
+        <w:jc w:val="both"/>
+        <w:rPr>
+          <w:rFonts w:ascii="Arial" w:hAnsi="Arial" w:cs="Arial"/>
+        </w:rPr>
+      </w:pPr>
+      <w:r>
+        <w:rPr>
+          <w:rFonts w:ascii="Arial" w:hAnsi="Arial" w:cs="Arial"/>
+        </w:rPr>
+        <w:t>B</w:t>
+      </w:r>
+      <w:r>
+        <w:rPr>
+          <w:rFonts w:ascii="Arial" w:hAnsi="Arial" w:cs="Arial"/>
+        </w:rPr>
+        <w:t>úsqueda de libros</w:t>
       </w:r>
     </w:p>
     <w:p>
@@ -273,15 +318,22 @@
           <w:ilvl w:val="0"/>
           <w:numId w:val="1"/>
         </w:numPr>
-        <w:rPr>
-          <w:rFonts w:ascii="Arial" w:hAnsi="Arial" w:cs="Arial"/>
-        </w:rPr>
-      </w:pPr>
-      <w:r>
-        <w:rPr>
-          <w:rFonts w:ascii="Arial" w:hAnsi="Arial" w:cs="Arial"/>
-        </w:rPr>
-        <w:t>ingreso de usuarios</w:t>
+        <w:jc w:val="both"/>
+        <w:rPr>
+          <w:rFonts w:ascii="Arial" w:hAnsi="Arial" w:cs="Arial"/>
+        </w:rPr>
+      </w:pPr>
+      <w:r>
+        <w:rPr>
+          <w:rFonts w:ascii="Arial" w:hAnsi="Arial" w:cs="Arial"/>
+        </w:rPr>
+        <w:t>I</w:t>
+      </w:r>
+      <w:r>
+        <w:rPr>
+          <w:rFonts w:ascii="Arial" w:hAnsi="Arial" w:cs="Arial"/>
+        </w:rPr>
+        <w:t>ngreso de usuarios</w:t>
       </w:r>
     </w:p>
     <w:p>
@@ -291,15 +343,22 @@
           <w:ilvl w:val="0"/>
           <w:numId w:val="1"/>
         </w:numPr>
-        <w:rPr>
-          <w:rFonts w:ascii="Arial" w:hAnsi="Arial" w:cs="Arial"/>
-        </w:rPr>
-      </w:pPr>
-      <w:r>
-        <w:rPr>
-          <w:rFonts w:ascii="Arial" w:hAnsi="Arial" w:cs="Arial"/>
-        </w:rPr>
-        <w:t>renovación de usuarios</w:t>
+        <w:jc w:val="both"/>
+        <w:rPr>
+          <w:rFonts w:ascii="Arial" w:hAnsi="Arial" w:cs="Arial"/>
+        </w:rPr>
+      </w:pPr>
+      <w:r>
+        <w:rPr>
+          <w:rFonts w:ascii="Arial" w:hAnsi="Arial" w:cs="Arial"/>
+        </w:rPr>
+        <w:t>R</w:t>
+      </w:r>
+      <w:r>
+        <w:rPr>
+          <w:rFonts w:ascii="Arial" w:hAnsi="Arial" w:cs="Arial"/>
+        </w:rPr>
+        <w:t>enovación de usuarios</w:t>
       </w:r>
     </w:p>
     <w:p>
@@ -309,15 +368,22 @@
           <w:ilvl w:val="0"/>
           <w:numId w:val="1"/>
         </w:numPr>
-        <w:rPr>
-          <w:rFonts w:ascii="Arial" w:hAnsi="Arial" w:cs="Arial"/>
-        </w:rPr>
-      </w:pPr>
-      <w:r>
-        <w:rPr>
-          <w:rFonts w:ascii="Arial" w:hAnsi="Arial" w:cs="Arial"/>
-        </w:rPr>
-        <w:t>vetado de usuarios</w:t>
+        <w:jc w:val="both"/>
+        <w:rPr>
+          <w:rFonts w:ascii="Arial" w:hAnsi="Arial" w:cs="Arial"/>
+        </w:rPr>
+      </w:pPr>
+      <w:r>
+        <w:rPr>
+          <w:rFonts w:ascii="Arial" w:hAnsi="Arial" w:cs="Arial"/>
+        </w:rPr>
+        <w:t>V</w:t>
+      </w:r>
+      <w:r>
+        <w:rPr>
+          <w:rFonts w:ascii="Arial" w:hAnsi="Arial" w:cs="Arial"/>
+        </w:rPr>
+        <w:t>etado de usuarios</w:t>
       </w:r>
     </w:p>
     <w:p>
@@ -327,15 +393,22 @@
           <w:ilvl w:val="0"/>
           <w:numId w:val="1"/>
         </w:numPr>
-        <w:rPr>
-          <w:rFonts w:ascii="Arial" w:hAnsi="Arial" w:cs="Arial"/>
-        </w:rPr>
-      </w:pPr>
-      <w:r>
-        <w:rPr>
-          <w:rFonts w:ascii="Arial" w:hAnsi="Arial" w:cs="Arial"/>
-        </w:rPr>
-        <w:t>estadísticas de préstamo</w:t>
+        <w:jc w:val="both"/>
+        <w:rPr>
+          <w:rFonts w:ascii="Arial" w:hAnsi="Arial" w:cs="Arial"/>
+        </w:rPr>
+      </w:pPr>
+      <w:r>
+        <w:rPr>
+          <w:rFonts w:ascii="Arial" w:hAnsi="Arial" w:cs="Arial"/>
+        </w:rPr>
+        <w:t>E</w:t>
+      </w:r>
+      <w:r>
+        <w:rPr>
+          <w:rFonts w:ascii="Arial" w:hAnsi="Arial" w:cs="Arial"/>
+        </w:rPr>
+        <w:t>stadísticas de préstamo</w:t>
       </w:r>
     </w:p>
     <w:p>
@@ -345,15 +418,22 @@
           <w:ilvl w:val="0"/>
           <w:numId w:val="1"/>
         </w:numPr>
-        <w:rPr>
-          <w:rFonts w:ascii="Arial" w:hAnsi="Arial" w:cs="Arial"/>
-        </w:rPr>
-      </w:pPr>
-      <w:r>
-        <w:rPr>
-          <w:rFonts w:ascii="Arial" w:hAnsi="Arial" w:cs="Arial"/>
-        </w:rPr>
-        <w:t>eliminación de libros</w:t>
+        <w:jc w:val="both"/>
+        <w:rPr>
+          <w:rFonts w:ascii="Arial" w:hAnsi="Arial" w:cs="Arial"/>
+        </w:rPr>
+      </w:pPr>
+      <w:r>
+        <w:rPr>
+          <w:rFonts w:ascii="Arial" w:hAnsi="Arial" w:cs="Arial"/>
+        </w:rPr>
+        <w:t>E</w:t>
+      </w:r>
+      <w:r>
+        <w:rPr>
+          <w:rFonts w:ascii="Arial" w:hAnsi="Arial" w:cs="Arial"/>
+        </w:rPr>
+        <w:t>liminación de libros</w:t>
       </w:r>
     </w:p>
     <w:p>
@@ -363,15 +443,22 @@
           <w:ilvl w:val="0"/>
           <w:numId w:val="1"/>
         </w:numPr>
-        <w:rPr>
-          <w:rFonts w:ascii="Arial" w:hAnsi="Arial" w:cs="Arial"/>
-        </w:rPr>
-      </w:pPr>
-      <w:r>
-        <w:rPr>
-          <w:rFonts w:ascii="Arial" w:hAnsi="Arial" w:cs="Arial"/>
-        </w:rPr>
-        <w:t>compra de nuevos activos</w:t>
+        <w:jc w:val="both"/>
+        <w:rPr>
+          <w:rFonts w:ascii="Arial" w:hAnsi="Arial" w:cs="Arial"/>
+        </w:rPr>
+      </w:pPr>
+      <w:r>
+        <w:rPr>
+          <w:rFonts w:ascii="Arial" w:hAnsi="Arial" w:cs="Arial"/>
+        </w:rPr>
+        <w:t>C</w:t>
+      </w:r>
+      <w:r>
+        <w:rPr>
+          <w:rFonts w:ascii="Arial" w:hAnsi="Arial" w:cs="Arial"/>
+        </w:rPr>
+        <w:t>ompra de nuevos activos</w:t>
       </w:r>
     </w:p>
     <w:p>
@@ -381,15 +468,22 @@
           <w:ilvl w:val="0"/>
           <w:numId w:val="1"/>
         </w:numPr>
-        <w:rPr>
-          <w:rFonts w:ascii="Arial" w:hAnsi="Arial" w:cs="Arial"/>
-        </w:rPr>
-      </w:pPr>
-      <w:r>
-        <w:rPr>
-          <w:rFonts w:ascii="Arial" w:hAnsi="Arial" w:cs="Arial"/>
-        </w:rPr>
-        <w:t>administración de proveedores</w:t>
+        <w:jc w:val="both"/>
+        <w:rPr>
+          <w:rFonts w:ascii="Arial" w:hAnsi="Arial" w:cs="Arial"/>
+        </w:rPr>
+      </w:pPr>
+      <w:r>
+        <w:rPr>
+          <w:rFonts w:ascii="Arial" w:hAnsi="Arial" w:cs="Arial"/>
+        </w:rPr>
+        <w:t>A</w:t>
+      </w:r>
+      <w:r>
+        <w:rPr>
+          <w:rFonts w:ascii="Arial" w:hAnsi="Arial" w:cs="Arial"/>
+        </w:rPr>
+        <w:t>dministración de proveedores</w:t>
       </w:r>
     </w:p>
     <w:p>
@@ -399,26 +493,35 @@
           <w:ilvl w:val="0"/>
           <w:numId w:val="1"/>
         </w:numPr>
-        <w:rPr>
-          <w:rFonts w:ascii="Arial" w:hAnsi="Arial" w:cs="Arial"/>
-        </w:rPr>
-      </w:pPr>
-      <w:r>
-        <w:rPr>
-          <w:rFonts w:ascii="Arial" w:hAnsi="Arial" w:cs="Arial"/>
-        </w:rPr>
-        <w:t>cobros por el incumplimiento de devoluciones</w:t>
-      </w:r>
-    </w:p>
-    <w:p>
-      <w:pPr>
-        <w:rPr>
-          <w:rFonts w:ascii="Arial" w:hAnsi="Arial" w:cs="Arial"/>
-        </w:rPr>
-      </w:pPr>
-    </w:p>
-    <w:p>
-      <w:pPr>
+        <w:jc w:val="both"/>
+        <w:rPr>
+          <w:rFonts w:ascii="Arial" w:hAnsi="Arial" w:cs="Arial"/>
+        </w:rPr>
+      </w:pPr>
+      <w:r>
+        <w:rPr>
+          <w:rFonts w:ascii="Arial" w:hAnsi="Arial" w:cs="Arial"/>
+        </w:rPr>
+        <w:t>C</w:t>
+      </w:r>
+      <w:r>
+        <w:rPr>
+          <w:rFonts w:ascii="Arial" w:hAnsi="Arial" w:cs="Arial"/>
+        </w:rPr>
+        <w:t>obros por el incumplimiento de devoluciones</w:t>
+      </w:r>
+    </w:p>
+    <w:p>
+      <w:pPr>
+        <w:jc w:val="both"/>
+        <w:rPr>
+          <w:rFonts w:ascii="Arial" w:hAnsi="Arial" w:cs="Arial"/>
+        </w:rPr>
+      </w:pPr>
+    </w:p>
+    <w:p>
+      <w:pPr>
+        <w:jc w:val="both"/>
         <w:rPr>
           <w:rFonts w:ascii="Arial" w:hAnsi="Arial" w:cs="Arial"/>
         </w:rPr>
@@ -449,6 +552,7 @@
         <w:adjustRightInd w:val="0"/>
         <w:snapToGrid w:val="0"/>
         <w:spacing w:after="0" w:line="240" w:lineRule="auto"/>
+        <w:jc w:val="both"/>
         <w:rPr>
           <w:rFonts w:ascii="Arial" w:hAnsi="Arial" w:cs="Arial"/>
         </w:rPr>
@@ -487,14 +591,16 @@
     <w:p>
       <w:pPr>
         <w:spacing w:after="0"/>
-        <w:rPr>
-          <w:rFonts w:ascii="Arial" w:hAnsi="Arial" w:cs="Arial"/>
-        </w:rPr>
-      </w:pPr>
-    </w:p>
-    <w:p>
-      <w:pPr>
-        <w:spacing w:after="0"/>
+        <w:jc w:val="both"/>
+        <w:rPr>
+          <w:rFonts w:ascii="Arial" w:hAnsi="Arial" w:cs="Arial"/>
+        </w:rPr>
+      </w:pPr>
+    </w:p>
+    <w:p>
+      <w:pPr>
+        <w:spacing w:after="0"/>
+        <w:jc w:val="both"/>
         <w:rPr>
           <w:rFonts w:ascii="Arial" w:hAnsi="Arial" w:cs="Arial"/>
         </w:rPr>
@@ -513,6 +619,7 @@
         <w:adjustRightInd w:val="0"/>
         <w:snapToGrid w:val="0"/>
         <w:spacing w:after="0" w:line="240" w:lineRule="auto"/>
+        <w:jc w:val="both"/>
         <w:rPr>
           <w:rFonts w:ascii="Arial" w:hAnsi="Arial" w:cs="Arial"/>
         </w:rPr>
@@ -543,15 +650,40 @@
         <w:adjustRightInd w:val="0"/>
         <w:snapToGrid w:val="0"/>
         <w:spacing w:after="0" w:line="240" w:lineRule="auto"/>
-        <w:rPr>
-          <w:rFonts w:ascii="Arial" w:hAnsi="Arial" w:cs="Arial"/>
-        </w:rPr>
-      </w:pPr>
-      <w:r>
-        <w:rPr>
-          <w:rFonts w:ascii="Arial" w:hAnsi="Arial" w:cs="Arial"/>
-        </w:rPr>
-        <w:t xml:space="preserve">La  comunicación  se  hará  vía  correo,  o  vía  telefónica;  donde  se  planearan  las  reuniones </w:t>
+        <w:jc w:val="both"/>
+        <w:rPr>
+          <w:rFonts w:ascii="Arial" w:hAnsi="Arial" w:cs="Arial"/>
+        </w:rPr>
+      </w:pPr>
+      <w:r>
+        <w:rPr>
+          <w:rFonts w:ascii="Arial" w:hAnsi="Arial" w:cs="Arial"/>
+        </w:rPr>
+        <w:t>La  comunicac</w:t>
+      </w:r>
+      <w:r>
+        <w:rPr>
+          <w:rFonts w:ascii="Arial" w:hAnsi="Arial" w:cs="Arial"/>
+        </w:rPr>
+        <w:t xml:space="preserve">ión  se  hará  vía  correo, </w:t>
+      </w:r>
+      <w:r>
+        <w:rPr>
+          <w:rFonts w:ascii="Arial" w:hAnsi="Arial" w:cs="Arial"/>
+        </w:rPr>
+        <w:t>vía  telefónica</w:t>
+      </w:r>
+      <w:r>
+        <w:rPr>
+          <w:rFonts w:ascii="Arial" w:hAnsi="Arial" w:cs="Arial"/>
+        </w:rPr>
+        <w:t xml:space="preserve"> y por medio de video llamadas</w:t>
+      </w:r>
+      <w:r>
+        <w:rPr>
+          <w:rFonts w:ascii="Arial" w:hAnsi="Arial" w:cs="Arial"/>
+        </w:rPr>
+        <w:t xml:space="preserve">;  donde  se  planearan  las  reuniones </w:t>
       </w:r>
       <w:r>
         <w:rPr>
@@ -569,14 +701,16 @@
     <w:p>
       <w:pPr>
         <w:spacing w:after="0"/>
-        <w:rPr>
-          <w:rFonts w:ascii="Arial" w:hAnsi="Arial" w:cs="Arial"/>
-        </w:rPr>
-      </w:pPr>
-    </w:p>
-    <w:p>
-      <w:pPr>
-        <w:spacing w:after="0"/>
+        <w:jc w:val="both"/>
+        <w:rPr>
+          <w:rFonts w:ascii="Arial" w:hAnsi="Arial" w:cs="Arial"/>
+        </w:rPr>
+      </w:pPr>
+    </w:p>
+    <w:p>
+      <w:pPr>
+        <w:spacing w:after="0"/>
+        <w:jc w:val="both"/>
         <w:rPr>
           <w:rFonts w:ascii="Arial" w:hAnsi="Arial" w:cs="Arial"/>
         </w:rPr>
@@ -591,6 +725,7 @@
     <w:p>
       <w:pPr>
         <w:spacing w:after="0"/>
+        <w:jc w:val="both"/>
         <w:rPr>
           <w:rFonts w:ascii="Arial" w:hAnsi="Arial" w:cs="Arial"/>
         </w:rPr>
@@ -605,6 +740,7 @@
     <w:p>
       <w:pPr>
         <w:spacing w:after="0"/>
+        <w:jc w:val="both"/>
         <w:rPr>
           <w:rFonts w:ascii="Arial" w:hAnsi="Arial" w:cs="Arial"/>
         </w:rPr>
@@ -625,14 +761,16 @@
     <w:p>
       <w:pPr>
         <w:spacing w:after="0"/>
-        <w:rPr>
-          <w:rFonts w:ascii="Arial" w:hAnsi="Arial" w:cs="Arial"/>
-        </w:rPr>
-      </w:pPr>
-    </w:p>
-    <w:p>
-      <w:pPr>
-        <w:spacing w:after="0"/>
+        <w:jc w:val="both"/>
+        <w:rPr>
+          <w:rFonts w:ascii="Arial" w:hAnsi="Arial" w:cs="Arial"/>
+        </w:rPr>
+      </w:pPr>
+    </w:p>
+    <w:p>
+      <w:pPr>
+        <w:spacing w:after="0"/>
+        <w:jc w:val="both"/>
         <w:rPr>
           <w:rFonts w:ascii="Arial" w:hAnsi="Arial" w:cs="Arial"/>
         </w:rPr>
@@ -647,6 +785,7 @@
     <w:p>
       <w:pPr>
         <w:spacing w:after="0"/>
+        <w:jc w:val="both"/>
         <w:rPr>
           <w:rFonts w:ascii="Arial" w:hAnsi="Arial" w:cs="Arial"/>
         </w:rPr>
@@ -661,6 +800,7 @@
     <w:p>
       <w:pPr>
         <w:spacing w:after="0"/>
+        <w:jc w:val="both"/>
         <w:rPr>
           <w:rFonts w:ascii="Arial" w:hAnsi="Arial" w:cs="Arial"/>
         </w:rPr>
@@ -675,14 +815,16 @@
     <w:p>
       <w:pPr>
         <w:spacing w:after="0"/>
-        <w:rPr>
-          <w:rFonts w:ascii="Arial" w:hAnsi="Arial" w:cs="Arial"/>
-        </w:rPr>
-      </w:pPr>
-    </w:p>
-    <w:p>
-      <w:pPr>
-        <w:spacing w:after="0"/>
+        <w:jc w:val="both"/>
+        <w:rPr>
+          <w:rFonts w:ascii="Arial" w:hAnsi="Arial" w:cs="Arial"/>
+        </w:rPr>
+      </w:pPr>
+    </w:p>
+    <w:p>
+      <w:pPr>
+        <w:spacing w:after="0"/>
+        <w:jc w:val="both"/>
         <w:rPr>
           <w:rFonts w:ascii="Arial" w:hAnsi="Arial" w:cs="Arial"/>
         </w:rPr>
@@ -697,6 +839,7 @@
     <w:p>
       <w:pPr>
         <w:spacing w:after="0"/>
+        <w:jc w:val="both"/>
         <w:rPr>
           <w:rFonts w:ascii="Arial" w:hAnsi="Arial" w:cs="Arial"/>
         </w:rPr>
@@ -711,6 +854,7 @@
     <w:p>
       <w:pPr>
         <w:spacing w:after="0"/>
+        <w:jc w:val="both"/>
         <w:rPr>
           <w:rFonts w:ascii="Arial" w:hAnsi="Arial" w:cs="Arial"/>
         </w:rPr>
@@ -733,6 +877,7 @@
     <w:p>
       <w:pPr>
         <w:spacing w:after="0"/>
+        <w:jc w:val="both"/>
         <w:rPr>
           <w:rFonts w:ascii="Arial" w:hAnsi="Arial" w:cs="Arial"/>
         </w:rPr>
@@ -771,28 +916,54 @@
     <w:p>
       <w:pPr>
         <w:spacing w:after="0"/>
-        <w:rPr>
-          <w:rFonts w:ascii="Arial" w:hAnsi="Arial" w:cs="Arial"/>
-        </w:rPr>
-      </w:pPr>
-    </w:p>
-    <w:p>
-      <w:pPr>
-        <w:spacing w:after="0"/>
-        <w:rPr>
-          <w:rFonts w:ascii="Arial" w:hAnsi="Arial" w:cs="Arial"/>
-        </w:rPr>
-      </w:pPr>
-      <w:r>
-        <w:rPr>
-          <w:rFonts w:ascii="Arial" w:hAnsi="Arial" w:cs="Arial"/>
-        </w:rPr>
-        <w:t xml:space="preserve">La  empresa  desarrolladora  tiene  la  obligación  de  no  divulgar  ninguno  de   </w:t>
-      </w:r>
-    </w:p>
-    <w:p>
-      <w:pPr>
-        <w:spacing w:after="0"/>
+        <w:jc w:val="both"/>
+        <w:rPr>
+          <w:rFonts w:ascii="Arial" w:hAnsi="Arial" w:cs="Arial"/>
+        </w:rPr>
+      </w:pPr>
+    </w:p>
+    <w:p>
+      <w:pPr>
+        <w:spacing w:after="0"/>
+        <w:jc w:val="both"/>
+        <w:rPr>
+          <w:rFonts w:ascii="Arial" w:hAnsi="Arial" w:cs="Arial"/>
+        </w:rPr>
+      </w:pPr>
+    </w:p>
+    <w:p>
+      <w:pPr>
+        <w:spacing w:after="0"/>
+        <w:jc w:val="both"/>
+        <w:rPr>
+          <w:rFonts w:ascii="Arial" w:hAnsi="Arial" w:cs="Arial"/>
+        </w:rPr>
+      </w:pPr>
+      <w:r>
+        <w:rPr>
+          <w:rFonts w:ascii="Arial" w:hAnsi="Arial" w:cs="Arial"/>
+        </w:rPr>
+        <w:t xml:space="preserve">La  empresa  desarrolladora  tiene  la  obligación  de  no  divulgar  ninguno  de </w:t>
+      </w:r>
+      <w:proofErr w:type="spellStart"/>
+      <w:r>
+        <w:rPr>
+          <w:rFonts w:ascii="Arial" w:hAnsi="Arial" w:cs="Arial"/>
+        </w:rPr>
+        <w:t>losaspectos</w:t>
+      </w:r>
+      <w:proofErr w:type="spellEnd"/>
+      <w:r>
+        <w:rPr>
+          <w:rFonts w:ascii="Arial" w:hAnsi="Arial" w:cs="Arial"/>
+        </w:rPr>
+        <w:t xml:space="preserve">   de   los   negocios  con  el   cliente,   ni  proporcionar  a   terceras   </w:t>
+      </w:r>
+    </w:p>
+    <w:p>
+      <w:pPr>
+        <w:spacing w:after="0"/>
+        <w:jc w:val="both"/>
         <w:rPr>
           <w:rFonts w:ascii="Arial" w:hAnsi="Arial" w:cs="Arial"/>
         </w:rPr>
@@ -802,19 +973,20 @@
         <w:rPr>
           <w:rFonts w:ascii="Arial" w:hAnsi="Arial" w:cs="Arial"/>
         </w:rPr>
-        <w:t>los</w:t>
+        <w:t>personas</w:t>
       </w:r>
       <w:proofErr w:type="gramEnd"/>
       <w:r>
         <w:rPr>
           <w:rFonts w:ascii="Arial" w:hAnsi="Arial" w:cs="Arial"/>
         </w:rPr>
-        <w:t xml:space="preserve">  aspectos   de   los   negocios  con  el   cliente,   ni  proporcionar  a   terceras   </w:t>
-      </w:r>
-    </w:p>
-    <w:p>
-      <w:pPr>
-        <w:spacing w:after="0"/>
+        <w:t xml:space="preserve">,  verbalmente  o  por  escrito,  directa  o  indirectamente,  información  </w:t>
+      </w:r>
+    </w:p>
+    <w:p>
+      <w:pPr>
+        <w:spacing w:after="0"/>
+        <w:jc w:val="both"/>
         <w:rPr>
           <w:rFonts w:ascii="Arial" w:hAnsi="Arial" w:cs="Arial"/>
         </w:rPr>
@@ -824,19 +996,20 @@
         <w:rPr>
           <w:rFonts w:ascii="Arial" w:hAnsi="Arial" w:cs="Arial"/>
         </w:rPr>
-        <w:t>personas</w:t>
+        <w:t>alguna</w:t>
       </w:r>
       <w:proofErr w:type="gramEnd"/>
       <w:r>
         <w:rPr>
           <w:rFonts w:ascii="Arial" w:hAnsi="Arial" w:cs="Arial"/>
         </w:rPr>
-        <w:t xml:space="preserve">,  verbalmente  o  por  escrito,  directa  o  indirectamente,  información  </w:t>
-      </w:r>
-    </w:p>
-    <w:p>
-      <w:pPr>
-        <w:spacing w:after="0"/>
+        <w:t xml:space="preserve"> sobre los sistemas  y  actividades  de  cualquier clase  que  observe  de   </w:t>
+      </w:r>
+    </w:p>
+    <w:p>
+      <w:pPr>
+        <w:spacing w:after="0"/>
+        <w:jc w:val="both"/>
         <w:rPr>
           <w:rFonts w:ascii="Arial" w:hAnsi="Arial" w:cs="Arial"/>
         </w:rPr>
@@ -846,19 +1019,22 @@
         <w:rPr>
           <w:rFonts w:ascii="Arial" w:hAnsi="Arial" w:cs="Arial"/>
         </w:rPr>
-        <w:t>alguna</w:t>
+        <w:t>la</w:t>
       </w:r>
       <w:proofErr w:type="gramEnd"/>
       <w:r>
         <w:rPr>
           <w:rFonts w:ascii="Arial" w:hAnsi="Arial" w:cs="Arial"/>
         </w:rPr>
-        <w:t xml:space="preserve"> sobre los sistemas  y  actividades  de  cualquier clase  que  observe  de   </w:t>
-      </w:r>
-    </w:p>
-    <w:p>
-      <w:pPr>
-        <w:spacing w:after="0"/>
+        <w:t xml:space="preserve">   empresa   y   no  en  el  desarrollo   de   sus   actividades   y  no  mostrara  a   </w:t>
+      </w:r>
+      <w:bookmarkStart w:id="0" w:name="_GoBack"/>
+      <w:bookmarkEnd w:id="0"/>
+    </w:p>
+    <w:p>
+      <w:pPr>
+        <w:spacing w:after="0"/>
+        <w:jc w:val="both"/>
         <w:rPr>
           <w:rFonts w:ascii="Arial" w:hAnsi="Arial" w:cs="Arial"/>
         </w:rPr>
@@ -868,19 +1044,35 @@
         <w:rPr>
           <w:rFonts w:ascii="Arial" w:hAnsi="Arial" w:cs="Arial"/>
         </w:rPr>
-        <w:t>la</w:t>
+        <w:t>terceros</w:t>
       </w:r>
       <w:proofErr w:type="gramEnd"/>
       <w:r>
         <w:rPr>
           <w:rFonts w:ascii="Arial" w:hAnsi="Arial" w:cs="Arial"/>
         </w:rPr>
-        <w:t xml:space="preserve">   empresa   y   no  en  el  desarrollo   de   sus   actividades   y  no  mostrara  a   </w:t>
-      </w:r>
-    </w:p>
-    <w:p>
-      <w:pPr>
-        <w:spacing w:after="0"/>
+        <w:t xml:space="preserve">    los    documentos,  expedientes,    escritos,    artículos,    contratos,   </w:t>
+      </w:r>
+    </w:p>
+    <w:p>
+      <w:pPr>
+        <w:spacing w:after="0"/>
+        <w:jc w:val="both"/>
+        <w:rPr>
+          <w:rFonts w:ascii="Arial" w:hAnsi="Arial" w:cs="Arial"/>
+        </w:rPr>
+      </w:pPr>
+      <w:r>
+        <w:rPr>
+          <w:rFonts w:ascii="Arial" w:hAnsi="Arial" w:cs="Arial"/>
+        </w:rPr>
+        <w:t xml:space="preserve">bitácora,  estados  de  cuenta,  y  de  más  materiales   e  información  que  le   </w:t>
+      </w:r>
+    </w:p>
+    <w:p>
+      <w:pPr>
+        <w:spacing w:after="0"/>
+        <w:jc w:val="both"/>
         <w:rPr>
           <w:rFonts w:ascii="Arial" w:hAnsi="Arial" w:cs="Arial"/>
         </w:rPr>
@@ -890,33 +1082,44 @@
         <w:rPr>
           <w:rFonts w:ascii="Arial" w:hAnsi="Arial" w:cs="Arial"/>
         </w:rPr>
-        <w:t>terceros</w:t>
+        <w:t>proporcione</w:t>
       </w:r>
       <w:proofErr w:type="gramEnd"/>
       <w:r>
         <w:rPr>
           <w:rFonts w:ascii="Arial" w:hAnsi="Arial" w:cs="Arial"/>
         </w:rPr>
-        <w:t xml:space="preserve">    los    documentos,  expedientes,    escritos,    artículos,    contratos,   </w:t>
-      </w:r>
-    </w:p>
-    <w:p>
-      <w:pPr>
-        <w:spacing w:after="0"/>
-        <w:rPr>
-          <w:rFonts w:ascii="Arial" w:hAnsi="Arial" w:cs="Arial"/>
-        </w:rPr>
-      </w:pPr>
-      <w:r>
-        <w:rPr>
-          <w:rFonts w:ascii="Arial" w:hAnsi="Arial" w:cs="Arial"/>
-        </w:rPr>
-        <w:t xml:space="preserve">bitácora,  estados  de  cuenta,  y  de  más  materiales   e  información  que  le   </w:t>
-      </w:r>
-    </w:p>
-    <w:p>
-      <w:pPr>
-        <w:spacing w:after="0"/>
+        <w:t xml:space="preserve">  la  Biblioteca.  </w:t>
+      </w:r>
+    </w:p>
+    <w:p>
+      <w:pPr>
+        <w:spacing w:after="0"/>
+        <w:jc w:val="both"/>
+        <w:rPr>
+          <w:rFonts w:ascii="Arial" w:hAnsi="Arial" w:cs="Arial"/>
+        </w:rPr>
+      </w:pPr>
+    </w:p>
+    <w:p>
+      <w:pPr>
+        <w:spacing w:after="0"/>
+        <w:jc w:val="both"/>
+        <w:rPr>
+          <w:rFonts w:ascii="Arial" w:hAnsi="Arial" w:cs="Arial"/>
+        </w:rPr>
+      </w:pPr>
+      <w:r>
+        <w:rPr>
+          <w:rFonts w:ascii="Arial" w:hAnsi="Arial" w:cs="Arial"/>
+        </w:rPr>
+        <w:t xml:space="preserve"> Corresponderán a la  empresa cliente los derechos de  explotación derivados  </w:t>
+      </w:r>
+    </w:p>
+    <w:p>
+      <w:pPr>
+        <w:spacing w:after="0"/>
+        <w:jc w:val="both"/>
         <w:rPr>
           <w:rFonts w:ascii="Arial" w:hAnsi="Arial" w:cs="Arial"/>
         </w:rPr>
@@ -926,53 +1129,35 @@
         <w:rPr>
           <w:rFonts w:ascii="Arial" w:hAnsi="Arial" w:cs="Arial"/>
         </w:rPr>
-        <w:t>proporcione</w:t>
+        <w:t>de</w:t>
       </w:r>
       <w:proofErr w:type="gramEnd"/>
       <w:r>
         <w:rPr>
           <w:rFonts w:ascii="Arial" w:hAnsi="Arial" w:cs="Arial"/>
         </w:rPr>
-        <w:t xml:space="preserve">  la  </w:t>
-      </w:r>
-      <w:r>
-        <w:rPr>
-          <w:rFonts w:ascii="Arial" w:hAnsi="Arial" w:cs="Arial"/>
-        </w:rPr>
-        <w:t>Biblioteca</w:t>
-      </w:r>
-      <w:r>
-        <w:rPr>
-          <w:rFonts w:ascii="Arial" w:hAnsi="Arial" w:cs="Arial"/>
-        </w:rPr>
-        <w:t xml:space="preserve">.  </w:t>
-      </w:r>
-    </w:p>
-    <w:p>
-      <w:pPr>
-        <w:spacing w:after="0"/>
-        <w:rPr>
-          <w:rFonts w:ascii="Arial" w:hAnsi="Arial" w:cs="Arial"/>
-        </w:rPr>
-      </w:pPr>
-    </w:p>
-    <w:p>
-      <w:pPr>
-        <w:spacing w:after="0"/>
-        <w:rPr>
-          <w:rFonts w:ascii="Arial" w:hAnsi="Arial" w:cs="Arial"/>
-        </w:rPr>
-      </w:pPr>
-      <w:r>
-        <w:rPr>
-          <w:rFonts w:ascii="Arial" w:hAnsi="Arial" w:cs="Arial"/>
-        </w:rPr>
-        <w:t xml:space="preserve"> Corresponderán a la  empresa cliente los derechos de  explotación derivados  </w:t>
-      </w:r>
-    </w:p>
-    <w:p>
-      <w:pPr>
-        <w:spacing w:after="0"/>
+        <w:t xml:space="preserve">  la Ley de Propiedad Intelectual, tanto del sistema de software desarrollado,  </w:t>
+      </w:r>
+    </w:p>
+    <w:p>
+      <w:pPr>
+        <w:spacing w:after="0"/>
+        <w:jc w:val="both"/>
+        <w:rPr>
+          <w:rFonts w:ascii="Arial" w:hAnsi="Arial" w:cs="Arial"/>
+        </w:rPr>
+      </w:pPr>
+      <w:r>
+        <w:rPr>
+          <w:rFonts w:ascii="Arial" w:hAnsi="Arial" w:cs="Arial"/>
+        </w:rPr>
+        <w:t xml:space="preserve">como  de  los  subsistemas  que  lo  integran  y    que  igualmente  hayan    sido  </w:t>
+      </w:r>
+    </w:p>
+    <w:p>
+      <w:pPr>
+        <w:spacing w:after="0"/>
+        <w:jc w:val="both"/>
         <w:rPr>
           <w:rFonts w:ascii="Arial" w:hAnsi="Arial" w:cs="Arial"/>
         </w:rPr>
@@ -982,33 +1167,20 @@
         <w:rPr>
           <w:rFonts w:ascii="Arial" w:hAnsi="Arial" w:cs="Arial"/>
         </w:rPr>
-        <w:t>de</w:t>
+        <w:t>desarrollados</w:t>
       </w:r>
       <w:proofErr w:type="gramEnd"/>
       <w:r>
         <w:rPr>
           <w:rFonts w:ascii="Arial" w:hAnsi="Arial" w:cs="Arial"/>
         </w:rPr>
-        <w:t xml:space="preserve">  la Ley de Propiedad Intelectual, tanto del sistema de software desarrollado,  </w:t>
-      </w:r>
-    </w:p>
-    <w:p>
-      <w:pPr>
-        <w:spacing w:after="0"/>
-        <w:rPr>
-          <w:rFonts w:ascii="Arial" w:hAnsi="Arial" w:cs="Arial"/>
-        </w:rPr>
-      </w:pPr>
-      <w:r>
-        <w:rPr>
-          <w:rFonts w:ascii="Arial" w:hAnsi="Arial" w:cs="Arial"/>
-        </w:rPr>
-        <w:t xml:space="preserve">como  de  los  subsistemas  que  lo  integran  y    que  igualmente  hayan    sido  </w:t>
-      </w:r>
-    </w:p>
-    <w:p>
-      <w:pPr>
-        <w:spacing w:after="0"/>
+        <w:t xml:space="preserve"> por la  empresa   desarrolladora,   así  como   de   todos   los   sub - </w:t>
+      </w:r>
+    </w:p>
+    <w:p>
+      <w:pPr>
+        <w:spacing w:after="0"/>
+        <w:jc w:val="both"/>
         <w:rPr>
           <w:rFonts w:ascii="Arial" w:hAnsi="Arial" w:cs="Arial"/>
         </w:rPr>
@@ -1018,19 +1190,20 @@
         <w:rPr>
           <w:rFonts w:ascii="Arial" w:hAnsi="Arial" w:cs="Arial"/>
         </w:rPr>
-        <w:t>desarrollados</w:t>
+        <w:t>productos</w:t>
       </w:r>
       <w:proofErr w:type="gramEnd"/>
       <w:r>
         <w:rPr>
           <w:rFonts w:ascii="Arial" w:hAnsi="Arial" w:cs="Arial"/>
         </w:rPr>
-        <w:t xml:space="preserve"> por la  empresa   desarrolladora,   así  como   de   todos   los   sub - </w:t>
-      </w:r>
-    </w:p>
-    <w:p>
-      <w:pPr>
-        <w:spacing w:after="0"/>
+        <w:t xml:space="preserve">    del    desarrollo:  documentación    técnica    de    análisis    y    diseño,   </w:t>
+      </w:r>
+    </w:p>
+    <w:p>
+      <w:pPr>
+        <w:spacing w:after="0"/>
+        <w:jc w:val="both"/>
         <w:rPr>
           <w:rFonts w:ascii="Arial" w:hAnsi="Arial" w:cs="Arial"/>
         </w:rPr>
@@ -1040,41 +1213,72 @@
         <w:rPr>
           <w:rFonts w:ascii="Arial" w:hAnsi="Arial" w:cs="Arial"/>
         </w:rPr>
-        <w:t>productos</w:t>
+        <w:t>documentación</w:t>
       </w:r>
       <w:proofErr w:type="gramEnd"/>
       <w:r>
         <w:rPr>
           <w:rFonts w:ascii="Arial" w:hAnsi="Arial" w:cs="Arial"/>
         </w:rPr>
-        <w:t xml:space="preserve">    del    desarrollo:  documentación    técnica    de    análisis    y    diseño,   </w:t>
-      </w:r>
-    </w:p>
-    <w:p>
-      <w:pPr>
-        <w:spacing w:after="0"/>
-        <w:rPr>
-          <w:rFonts w:ascii="Arial" w:hAnsi="Arial" w:cs="Arial"/>
-        </w:rPr>
-      </w:pPr>
-      <w:proofErr w:type="gramStart"/>
-      <w:r>
-        <w:rPr>
-          <w:rFonts w:ascii="Arial" w:hAnsi="Arial" w:cs="Arial"/>
-        </w:rPr>
-        <w:t>documentación</w:t>
-      </w:r>
-      <w:proofErr w:type="gramEnd"/>
-      <w:r>
-        <w:rPr>
-          <w:rFonts w:ascii="Arial" w:hAnsi="Arial" w:cs="Arial"/>
-        </w:rPr>
         <w:t xml:space="preserve">   de    planificación    y  pruebas,  documentación  de  usuario,  etc.   </w:t>
       </w:r>
     </w:p>
     <w:p>
       <w:pPr>
         <w:spacing w:after="0"/>
+        <w:jc w:val="both"/>
+        <w:rPr>
+          <w:rFonts w:ascii="Arial" w:hAnsi="Arial" w:cs="Arial"/>
+        </w:rPr>
+      </w:pPr>
+    </w:p>
+    <w:p>
+      <w:pPr>
+        <w:spacing w:after="0"/>
+        <w:jc w:val="both"/>
+        <w:rPr>
+          <w:rFonts w:ascii="Arial" w:hAnsi="Arial" w:cs="Arial"/>
+        </w:rPr>
+      </w:pPr>
+    </w:p>
+    <w:p>
+      <w:pPr>
+        <w:spacing w:after="0"/>
+        <w:jc w:val="both"/>
+        <w:rPr>
+          <w:rFonts w:ascii="Arial" w:hAnsi="Arial" w:cs="Arial"/>
+        </w:rPr>
+      </w:pPr>
+    </w:p>
+    <w:p>
+      <w:pPr>
+        <w:spacing w:after="0"/>
+        <w:jc w:val="both"/>
+        <w:rPr>
+          <w:rFonts w:ascii="Arial" w:hAnsi="Arial" w:cs="Arial"/>
+        </w:rPr>
+      </w:pPr>
+    </w:p>
+    <w:p>
+      <w:pPr>
+        <w:spacing w:after="0"/>
+        <w:jc w:val="both"/>
+        <w:rPr>
+          <w:rFonts w:ascii="Arial" w:hAnsi="Arial" w:cs="Arial"/>
+        </w:rPr>
+      </w:pPr>
+    </w:p>
+    <w:p>
+      <w:pPr>
+        <w:spacing w:after="0"/>
+        <w:rPr>
+          <w:rFonts w:ascii="Arial" w:hAnsi="Arial" w:cs="Arial"/>
+        </w:rPr>
+      </w:pPr>
+    </w:p>
+    <w:p>
+      <w:pPr>
+        <w:spacing w:after="0"/>
         <w:rPr>
           <w:rFonts w:ascii="Arial" w:hAnsi="Arial" w:cs="Arial"/>
         </w:rPr>
@@ -1293,6 +1497,7 @@
     <w:p>
       <w:pPr>
         <w:spacing w:after="0"/>
+        <w:jc w:val="both"/>
         <w:rPr>
           <w:rFonts w:ascii="Arial" w:hAnsi="Arial" w:cs="Arial"/>
         </w:rPr>
@@ -1306,6 +1511,7 @@
     </w:p>
     <w:p>
       <w:pPr>
+        <w:jc w:val="both"/>
         <w:rPr>
           <w:rFonts w:ascii="Arial" w:hAnsi="Arial" w:cs="Arial"/>
         </w:rPr>
@@ -1322,7 +1528,7 @@
 </file>
 
 <file path=word/numbering.xml><?xml version="1.0" encoding="utf-8"?>
-<w:numbering xmlns:ve="http://schemas.openxmlformats.org/markup-compatibility/2006" xmlns:o="urn:schemas-microsoft-com:office:office" xmlns:r="http://schemas.openxmlformats.org/officeDocument/2006/relationships" xmlns:m="http://schemas.openxmlformats.org/officeDocument/2006/math" xmlns:v="urn:schemas-microsoft-com:vml" xmlns:wp="http://schemas.openxmlformats.org/drawingml/2006/wordprocessingDrawing" xmlns:w10="urn:schemas-microsoft-com:office:word" xmlns:w="http://schemas.openxmlformats.org/wordprocessingml/2006/main" xmlns:wne="http://schemas.microsoft.com/office/word/2006/wordml">
+<w:numbering xmlns:wpc="http://schemas.microsoft.com/office/word/2010/wordprocessingCanvas" xmlns:mc="http://schemas.openxmlformats.org/markup-compatibility/2006" xmlns:o="urn:schemas-microsoft-com:office:office" xmlns:r="http://schemas.openxmlformats.org/officeDocument/2006/relationships" xmlns:m="http://schemas.openxmlformats.org/officeDocument/2006/math" xmlns:v="urn:schemas-microsoft-com:vml" xmlns:wp14="http://schemas.microsoft.com/office/word/2010/wordprocessingDrawing" xmlns:wp="http://schemas.openxmlformats.org/drawingml/2006/wordprocessingDrawing" xmlns:w10="urn:schemas-microsoft-com:office:word" xmlns:w="http://schemas.openxmlformats.org/wordprocessingml/2006/main" xmlns:w14="http://schemas.microsoft.com/office/word/2010/wordml" xmlns:wpg="http://schemas.microsoft.com/office/word/2010/wordprocessingGroup" xmlns:wpi="http://schemas.microsoft.com/office/word/2010/wordprocessingInk" xmlns:wne="http://schemas.microsoft.com/office/word/2006/wordml" xmlns:wps="http://schemas.microsoft.com/office/word/2010/wordprocessingShape" mc:Ignorable="w14 wp14">
   <w:abstractNum w:abstractNumId="0">
     <w:nsid w:val="61124254"/>
     <w:multiLevelType w:val="hybridMultilevel"/>
@@ -1535,7 +1741,7 @@
 </file>
 
 <file path=word/styles.xml><?xml version="1.0" encoding="utf-8"?>
-<w:styles xmlns:r="http://schemas.openxmlformats.org/officeDocument/2006/relationships" xmlns:w="http://schemas.openxmlformats.org/wordprocessingml/2006/main">
+<w:styles xmlns:mc="http://schemas.openxmlformats.org/markup-compatibility/2006" xmlns:r="http://schemas.openxmlformats.org/officeDocument/2006/relationships" xmlns:w="http://schemas.openxmlformats.org/wordprocessingml/2006/main" xmlns:w14="http://schemas.microsoft.com/office/word/2010/wordml" mc:Ignorable="w14">
   <w:docDefaults>
     <w:rPrDefault>
       <w:rPr>
@@ -1706,7 +1912,6 @@
     <w:uiPriority w:val="99"/>
     <w:semiHidden/>
     <w:unhideWhenUsed/>
-    <w:qFormat/>
     <w:tblPr>
       <w:tblInd w:w="0" w:type="dxa"/>
       <w:tblCellMar>
@@ -1733,6 +1938,196 @@
       <w:ind w:left="720"/>
       <w:contextualSpacing/>
     </w:pPr>
+  </w:style>
+</w:styles>
+</file>
+
+<file path=word/stylesWithEffects.xml><?xml version="1.0" encoding="utf-8"?>
+<w:styles xmlns:wpc="http://schemas.microsoft.com/office/word/2010/wordprocessingCanvas" xmlns:mc="http://schemas.openxmlformats.org/markup-compatibility/2006" xmlns:o="urn:schemas-microsoft-com:office:office" xmlns:r="http://schemas.openxmlformats.org/officeDocument/2006/relationships" xmlns:m="http://schemas.openxmlformats.org/officeDocument/2006/math" xmlns:v="urn:schemas-microsoft-com:vml" xmlns:wp14="http://schemas.microsoft.com/office/word/2010/wordprocessingDrawing" xmlns:wp="http://schemas.openxmlformats.org/drawingml/2006/wordprocessingDrawing" xmlns:w10="urn:schemas-microsoft-com:office:word" xmlns:w="http://schemas.openxmlformats.org/wordprocessingml/2006/main" xmlns:w14="http://schemas.microsoft.com/office/word/2010/wordml" xmlns:wpg="http://schemas.microsoft.com/office/word/2010/wordprocessingGroup" xmlns:wpi="http://schemas.microsoft.com/office/word/2010/wordprocessingInk" xmlns:wne="http://schemas.microsoft.com/office/word/2006/wordml" xmlns:wps="http://schemas.microsoft.com/office/word/2010/wordprocessingShape" mc:Ignorable="w14 wp14">
+  <w:docDefaults>
+    <w:rPrDefault>
+      <w:rPr>
+        <w:rFonts w:asciiTheme="minorHAnsi" w:eastAsiaTheme="minorEastAsia" w:hAnsiTheme="minorHAnsi" w:cstheme="minorBidi"/>
+        <w:sz w:val="22"/>
+        <w:szCs w:val="22"/>
+        <w:lang w:val="es-CR" w:eastAsia="es-CR" w:bidi="ar-SA"/>
+      </w:rPr>
+    </w:rPrDefault>
+    <w:pPrDefault>
+      <w:pPr>
+        <w:spacing w:after="200" w:line="276" w:lineRule="auto"/>
+      </w:pPr>
+    </w:pPrDefault>
+  </w:docDefaults>
+  <w:latentStyles w:defLockedState="0" w:defUIPriority="99" w:defSemiHidden="1" w:defUnhideWhenUsed="1" w:defQFormat="0" w:count="267">
+    <w:lsdException w:name="Normal" w:semiHidden="0" w:uiPriority="0" w:unhideWhenUsed="0" w:qFormat="1"/>
+    <w:lsdException w:name="heading 1" w:semiHidden="0" w:uiPriority="9" w:unhideWhenUsed="0" w:qFormat="1"/>
+    <w:lsdException w:name="heading 2" w:uiPriority="9" w:qFormat="1"/>
+    <w:lsdException w:name="heading 3" w:uiPriority="9" w:qFormat="1"/>
+    <w:lsdException w:name="heading 4" w:uiPriority="9" w:qFormat="1"/>
+    <w:lsdException w:name="heading 5" w:uiPriority="9" w:qFormat="1"/>
+    <w:lsdException w:name="heading 6" w:uiPriority="9" w:qFormat="1"/>
+    <w:lsdException w:name="heading 7" w:uiPriority="9" w:qFormat="1"/>
+    <w:lsdException w:name="heading 8" w:uiPriority="9" w:qFormat="1"/>
+    <w:lsdException w:name="heading 9" w:uiPriority="9" w:qFormat="1"/>
+    <w:lsdException w:name="toc 1" w:uiPriority="39"/>
+    <w:lsdException w:name="toc 2" w:uiPriority="39"/>
+    <w:lsdException w:name="toc 3" w:uiPriority="39"/>
+    <w:lsdException w:name="toc 4" w:uiPriority="39"/>
+    <w:lsdException w:name="toc 5" w:uiPriority="39"/>
+    <w:lsdException w:name="toc 6" w:uiPriority="39"/>
+    <w:lsdException w:name="toc 7" w:uiPriority="39"/>
+    <w:lsdException w:name="toc 8" w:uiPriority="39"/>
+    <w:lsdException w:name="toc 9" w:uiPriority="39"/>
+    <w:lsdException w:name="caption" w:uiPriority="35" w:qFormat="1"/>
+    <w:lsdException w:name="Title" w:semiHidden="0" w:uiPriority="10" w:unhideWhenUsed="0" w:qFormat="1"/>
+    <w:lsdException w:name="Default Paragraph Font" w:uiPriority="1"/>
+    <w:lsdException w:name="Subtitle" w:semiHidden="0" w:uiPriority="11" w:unhideWhenUsed="0" w:qFormat="1"/>
+    <w:lsdException w:name="Strong" w:semiHidden="0" w:uiPriority="22" w:unhideWhenUsed="0" w:qFormat="1"/>
+    <w:lsdException w:name="Emphasis" w:semiHidden="0" w:uiPriority="20" w:unhideWhenUsed="0" w:qFormat="1"/>
+    <w:lsdException w:name="Table Grid" w:semiHidden="0" w:uiPriority="59" w:unhideWhenUsed="0"/>
+    <w:lsdException w:name="Placeholder Text" w:unhideWhenUsed="0"/>
+    <w:lsdException w:name="No Spacing" w:semiHidden="0" w:uiPriority="1" w:unhideWhenUsed="0" w:qFormat="1"/>
+    <w:lsdException w:name="Light Shading" w:semiHidden="0" w:uiPriority="60" w:unhideWhenUsed="0"/>
+    <w:lsdException w:name="Light List" w:semiHidden="0" w:uiPriority="61" w:unhideWhenUsed="0"/>
+    <w:lsdException w:name="Light Grid" w:semiHidden="0" w:uiPriority="62" w:unhideWhenUsed="0"/>
+    <w:lsdException w:name="Medium Shading 1" w:semiHidden="0" w:uiPriority="63" w:unhideWhenUsed="0"/>
+    <w:lsdException w:name="Medium Shading 2" w:semiHidden="0" w:uiPriority="64" w:unhideWhenUsed="0"/>
+    <w:lsdException w:name="Medium List 1" w:semiHidden="0" w:uiPriority="65" w:unhideWhenUsed="0"/>
+    <w:lsdException w:name="Medium List 2" w:semiHidden="0" w:uiPriority="66" w:unhideWhenUsed="0"/>
+    <w:lsdException w:name="Medium Grid 1" w:semiHidden="0" w:uiPriority="67" w:unhideWhenUsed="0"/>
+    <w:lsdException w:name="Medium Grid 2" w:semiHidden="0" w:uiPriority="68" w:unhideWhenUsed="0"/>
+    <w:lsdException w:name="Medium Grid 3" w:semiHidden="0" w:uiPriority="69" w:unhideWhenUsed="0"/>
+    <w:lsdException w:name="Dark List" w:semiHidden="0" w:uiPriority="70" w:unhideWhenUsed="0"/>
+    <w:lsdException w:name="Colorful Shading" w:semiHidden="0" w:uiPriority="71" w:unhideWhenUsed="0"/>
+    <w:lsdException w:name="Colorful List" w:semiHidden="0" w:uiPriority="72" w:unhideWhenUsed="0"/>
+    <w:lsdException w:name="Colorful Grid" w:semiHidden="0" w:uiPriority="73" w:unhideWhenUsed="0"/>
+    <w:lsdException w:name="Light Shading Accent 1" w:semiHidden="0" w:uiPriority="60" w:unhideWhenUsed="0"/>
+    <w:lsdException w:name="Light List Accent 1" w:semiHidden="0" w:uiPriority="61" w:unhideWhenUsed="0"/>
+    <w:lsdException w:name="Light Grid Accent 1" w:semiHidden="0" w:uiPriority="62" w:unhideWhenUsed="0"/>
+    <w:lsdException w:name="Medium Shading 1 Accent 1" w:semiHidden="0" w:uiPriority="63" w:unhideWhenUsed="0"/>
+    <w:lsdException w:name="Medium Shading 2 Accent 1" w:semiHidden="0" w:uiPriority="64" w:unhideWhenUsed="0"/>
+    <w:lsdException w:name="Medium List 1 Accent 1" w:semiHidden="0" w:uiPriority="65" w:unhideWhenUsed="0"/>
+    <w:lsdException w:name="Revision" w:unhideWhenUsed="0"/>
+    <w:lsdException w:name="List Paragraph" w:semiHidden="0" w:uiPriority="34" w:unhideWhenUsed="0" w:qFormat="1"/>
+    <w:lsdException w:name="Quote" w:semiHidden="0" w:uiPriority="29" w:unhideWhenUsed="0" w:qFormat="1"/>
+    <w:lsdException w:name="Intense Quote" w:semiHidden="0" w:uiPriority="30" w:unhideWhenUsed="0" w:qFormat="1"/>
+    <w:lsdException w:name="Medium List 2 Accent 1" w:semiHidden="0" w:uiPriority="66" w:unhideWhenUsed="0"/>
+    <w:lsdException w:name="Medium Grid 1 Accent 1" w:semiHidden="0" w:uiPriority="67" w:unhideWhenUsed="0"/>
+    <w:lsdException w:name="Medium Grid 2 Accent 1" w:semiHidden="0" w:uiPriority="68" w:unhideWhenUsed="0"/>
+    <w:lsdException w:name="Medium Grid 3 Accent 1" w:semiHidden="0" w:uiPriority="69" w:unhideWhenUsed="0"/>
+    <w:lsdException w:name="Dark List Accent 1" w:semiHidden="0" w:uiPriority="70" w:unhideWhenUsed="0"/>
+    <w:lsdException w:name="Colorful Shading Accent 1" w:semiHidden="0" w:uiPriority="71" w:unhideWhenUsed="0"/>
+    <w:lsdException w:name="Colorful List Accent 1" w:semiHidden="0" w:uiPriority="72" w:unhideWhenUsed="0"/>
+    <w:lsdException w:name="Colorful Grid Accent 1" w:semiHidden="0" w:uiPriority="73" w:unhideWhenUsed="0"/>
+    <w:lsdException w:name="Light Shading Accent 2" w:semiHidden="0" w:uiPriority="60" w:unhideWhenUsed="0"/>
+    <w:lsdException w:name="Light List Accent 2" w:semiHidden="0" w:uiPriority="61" w:unhideWhenUsed="0"/>
+    <w:lsdException w:name="Light Grid Accent 2" w:semiHidden="0" w:uiPriority="62" w:unhideWhenUsed="0"/>
+    <w:lsdException w:name="Medium Shading 1 Accent 2" w:semiHidden="0" w:uiPriority="63" w:unhideWhenUsed="0"/>
+    <w:lsdException w:name="Medium Shading 2 Accent 2" w:semiHidden="0" w:uiPriority="64" w:unhideWhenUsed="0"/>
+    <w:lsdException w:name="Medium List 1 Accent 2" w:semiHidden="0" w:uiPriority="65" w:unhideWhenUsed="0"/>
+    <w:lsdException w:name="Medium List 2 Accent 2" w:semiHidden="0" w:uiPriority="66" w:unhideWhenUsed="0"/>
+    <w:lsdException w:name="Medium Grid 1 Accent 2" w:semiHidden="0" w:uiPriority="67" w:unhideWhenUsed="0"/>
+    <w:lsdException w:name="Medium Grid 2 Accent 2" w:semiHidden="0" w:uiPriority="68" w:unhideWhenUsed="0"/>
+    <w:lsdException w:name="Medium Grid 3 Accent 2" w:semiHidden="0" w:uiPriority="69" w:unhideWhenUsed="0"/>
+    <w:lsdException w:name="Dark List Accent 2" w:semiHidden="0" w:uiPriority="70" w:unhideWhenUsed="0"/>
+    <w:lsdException w:name="Colorful Shading Accent 2" w:semiHidden="0" w:uiPriority="71" w:unhideWhenUsed="0"/>
+    <w:lsdException w:name="Colorful List Accent 2" w:semiHidden="0" w:uiPriority="72" w:unhideWhenUsed="0"/>
+    <w:lsdException w:name="Colorful Grid Accent 2" w:semiHidden="0" w:uiPriority="73" w:unhideWhenUsed="0"/>
+    <w:lsdException w:name="Light Shading Accent 3" w:semiHidden="0" w:uiPriority="60" w:unhideWhenUsed="0"/>
+    <w:lsdException w:name="Light List Accent 3" w:semiHidden="0" w:uiPriority="61" w:unhideWhenUsed="0"/>
+    <w:lsdException w:name="Light Grid Accent 3" w:semiHidden="0" w:uiPriority="62" w:unhideWhenUsed="0"/>
+    <w:lsdException w:name="Medium Shading 1 Accent 3" w:semiHidden="0" w:uiPriority="63" w:unhideWhenUsed="0"/>
+    <w:lsdException w:name="Medium Shading 2 Accent 3" w:semiHidden="0" w:uiPriority="64" w:unhideWhenUsed="0"/>
+    <w:lsdException w:name="Medium List 1 Accent 3" w:semiHidden="0" w:uiPriority="65" w:unhideWhenUsed="0"/>
+    <w:lsdException w:name="Medium List 2 Accent 3" w:semiHidden="0" w:uiPriority="66" w:unhideWhenUsed="0"/>
+    <w:lsdException w:name="Medium Grid 1 Accent 3" w:semiHidden="0" w:uiPriority="67" w:unhideWhenUsed="0"/>
+    <w:lsdException w:name="Medium Grid 2 Accent 3" w:semiHidden="0" w:uiPriority="68" w:unhideWhenUsed="0"/>
+    <w:lsdException w:name="Medium Grid 3 Accent 3" w:semiHidden="0" w:uiPriority="69" w:unhideWhenUsed="0"/>
+    <w:lsdException w:name="Dark List Accent 3" w:semiHidden="0" w:uiPriority="70" w:unhideWhenUsed="0"/>
+    <w:lsdException w:name="Colorful Shading Accent 3" w:semiHidden="0" w:uiPriority="71" w:unhideWhenUsed="0"/>
+    <w:lsdException w:name="Colorful List Accent 3" w:semiHidden="0" w:uiPriority="72" w:unhideWhenUsed="0"/>
+    <w:lsdException w:name="Colorful Grid Accent 3" w:semiHidden="0" w:uiPriority="73" w:unhideWhenUsed="0"/>
+    <w:lsdException w:name="Light Shading Accent 4" w:semiHidden="0" w:uiPriority="60" w:unhideWhenUsed="0"/>
+    <w:lsdException w:name="Light List Accent 4" w:semiHidden="0" w:uiPriority="61" w:unhideWhenUsed="0"/>
+    <w:lsdException w:name="Light Grid Accent 4" w:semiHidden="0" w:uiPriority="62" w:unhideWhenUsed="0"/>
+    <w:lsdException w:name="Medium Shading 1 Accent 4" w:semiHidden="0" w:uiPriority="63" w:unhideWhenUsed="0"/>
+    <w:lsdException w:name="Medium Shading 2 Accent 4" w:semiHidden="0" w:uiPriority="64" w:unhideWhenUsed="0"/>
+    <w:lsdException w:name="Medium List 1 Accent 4" w:semiHidden="0" w:uiPriority="65" w:unhideWhenUsed="0"/>
+    <w:lsdException w:name="Medium List 2 Accent 4" w:semiHidden="0" w:uiPriority="66" w:unhideWhenUsed="0"/>
+    <w:lsdException w:name="Medium Grid 1 Accent 4" w:semiHidden="0" w:uiPriority="67" w:unhideWhenUsed="0"/>
+    <w:lsdException w:name="Medium Grid 2 Accent 4" w:semiHidden="0" w:uiPriority="68" w:unhideWhenUsed="0"/>
+    <w:lsdException w:name="Medium Grid 3 Accent 4" w:semiHidden="0" w:uiPriority="69" w:unhideWhenUsed="0"/>
+    <w:lsdException w:name="Dark List Accent 4" w:semiHidden="0" w:uiPriority="70" w:unhideWhenUsed="0"/>
+    <w:lsdException w:name="Colorful Shading Accent 4" w:semiHidden="0" w:uiPriority="71" w:unhideWhenUsed="0"/>
+    <w:lsdException w:name="Colorful List Accent 4" w:semiHidden="0" w:uiPriority="72" w:unhideWhenUsed="0"/>
+    <w:lsdException w:name="Colorful Grid Accent 4" w:semiHidden="0" w:uiPriority="73" w:unhideWhenUsed="0"/>
+    <w:lsdException w:name="Light Shading Accent 5" w:semiHidden="0" w:uiPriority="60" w:unhideWhenUsed="0"/>
+    <w:lsdException w:name="Light List Accent 5" w:semiHidden="0" w:uiPriority="61" w:unhideWhenUsed="0"/>
+    <w:lsdException w:name="Light Grid Accent 5" w:semiHidden="0" w:uiPriority="62" w:unhideWhenUsed="0"/>
+    <w:lsdException w:name="Medium Shading 1 Accent 5" w:semiHidden="0" w:uiPriority="63" w:unhideWhenUsed="0"/>
+    <w:lsdException w:name="Medium Shading 2 Accent 5" w:semiHidden="0" w:uiPriority="64" w:unhideWhenUsed="0"/>
+    <w:lsdException w:name="Medium List 1 Accent 5" w:semiHidden="0" w:uiPriority="65" w:unhideWhenUsed="0"/>
+    <w:lsdException w:name="Medium List 2 Accent 5" w:semiHidden="0" w:uiPriority="66" w:unhideWhenUsed="0"/>
+    <w:lsdException w:name="Medium Grid 1 Accent 5" w:semiHidden="0" w:uiPriority="67" w:unhideWhenUsed="0"/>
+    <w:lsdException w:name="Medium Grid 2 Accent 5" w:semiHidden="0" w:uiPriority="68" w:unhideWhenUsed="0"/>
+    <w:lsdException w:name="Medium Grid 3 Accent 5" w:semiHidden="0" w:uiPriority="69" w:unhideWhenUsed="0"/>
+    <w:lsdException w:name="Dark List Accent 5" w:semiHidden="0" w:uiPriority="70" w:unhideWhenUsed="0"/>
+    <w:lsdException w:name="Colorful Shading Accent 5" w:semiHidden="0" w:uiPriority="71" w:unhideWhenUsed="0"/>
+    <w:lsdException w:name="Colorful List Accent 5" w:semiHidden="0" w:uiPriority="72" w:unhideWhenUsed="0"/>
+    <w:lsdException w:name="Colorful Grid Accent 5" w:semiHidden="0" w:uiPriority="73" w:unhideWhenUsed="0"/>
+    <w:lsdException w:name="Light Shading Accent 6" w:semiHidden="0" w:uiPriority="60" w:unhideWhenUsed="0"/>
+    <w:lsdException w:name="Light List Accent 6" w:semiHidden="0" w:uiPriority="61" w:unhideWhenUsed="0"/>
+    <w:lsdException w:name="Light Grid Accent 6" w:semiHidden="0" w:uiPriority="62" w:unhideWhenUsed="0"/>
+    <w:lsdException w:name="Medium Shading 1 Accent 6" w:semiHidden="0" w:uiPriority="63" w:unhideWhenUsed="0"/>
+    <w:lsdException w:name="Medium Shading 2 Accent 6" w:semiHidden="0" w:uiPriority="64" w:unhideWhenUsed="0"/>
+    <w:lsdException w:name="Medium List 1 Accent 6" w:semiHidden="0" w:uiPriority="65" w:unhideWhenUsed="0"/>
+    <w:lsdException w:name="Medium List 2 Accent 6" w:semiHidden="0" w:uiPriority="66" w:unhideWhenUsed="0"/>
+    <w:lsdException w:name="Medium Grid 1 Accent 6" w:semiHidden="0" w:uiPriority="67" w:unhideWhenUsed="0"/>
+    <w:lsdException w:name="Medium Grid 2 Accent 6" w:semiHidden="0" w:uiPriority="68" w:unhideWhenUsed="0"/>
+    <w:lsdException w:name="Medium Grid 3 Accent 6" w:semiHidden="0" w:uiPriority="69" w:unhideWhenUsed="0"/>
+    <w:lsdException w:name="Dark List Accent 6" w:semiHidden="0" w:uiPriority="70" w:unhideWhenUsed="0"/>
+    <w:lsdException w:name="Colorful Shading Accent 6" w:semiHidden="0" w:uiPriority="71" w:unhideWhenUsed="0"/>
+    <w:lsdException w:name="Colorful List Accent 6" w:semiHidden="0" w:uiPriority="72" w:unhideWhenUsed="0"/>
+    <w:lsdException w:name="Colorful Grid Accent 6" w:semiHidden="0" w:uiPriority="73" w:unhideWhenUsed="0"/>
+    <w:lsdException w:name="Subtle Emphasis" w:semiHidden="0" w:uiPriority="19" w:unhideWhenUsed="0" w:qFormat="1"/>
+    <w:lsdException w:name="Intense Emphasis" w:semiHidden="0" w:uiPriority="21" w:unhideWhenUsed="0" w:qFormat="1"/>
+    <w:lsdException w:name="Subtle Reference" w:semiHidden="0" w:uiPriority="31" w:unhideWhenUsed="0" w:qFormat="1"/>
+    <w:lsdException w:name="Intense Reference" w:semiHidden="0" w:uiPriority="32" w:unhideWhenUsed="0" w:qFormat="1"/>
+    <w:lsdException w:name="Book Title" w:semiHidden="0" w:uiPriority="33" w:unhideWhenUsed="0" w:qFormat="1"/>
+    <w:lsdException w:name="Bibliography" w:uiPriority="37"/>
+    <w:lsdException w:name="TOC Heading" w:uiPriority="39" w:qFormat="1"/>
+  </w:latentStyles>
+  <w:style w:type="paragraph" w:default="1" w:styleId="Normal">
+    <w:name w:val="Normal"/>
+    <w:qFormat/>
+  </w:style>
+  <w:style w:type="character" w:default="1" w:styleId="Fuentedeprrafopredeter">
+    <w:name w:val="Default Paragraph Font"/>
+    <w:uiPriority w:val="1"/>
+    <w:semiHidden/>
+    <w:unhideWhenUsed/>
+  </w:style>
+  <w:style w:type="table" w:default="1" w:styleId="Tablanormal">
+    <w:name w:val="Normal Table"/>
+    <w:uiPriority w:val="99"/>
+    <w:semiHidden/>
+    <w:unhideWhenUsed/>
+    <w:tblPr>
+      <w:tblInd w:w="0" w:type="dxa"/>
+      <w:tblCellMar>
+        <w:top w:w="0" w:type="dxa"/>
+        <w:left w:w="108" w:type="dxa"/>
+        <w:bottom w:w="0" w:type="dxa"/>
+        <w:right w:w="108" w:type="dxa"/>
+      </w:tblCellMar>
+    </w:tblPr>
+  </w:style>
+  <w:style w:type="numbering" w:default="1" w:styleId="Sinlista">
+    <w:name w:val="No List"/>
+    <w:uiPriority w:val="99"/>
+    <w:semiHidden/>
+    <w:unhideWhenUsed/>
   </w:style>
 </w:styles>
 </file>

</xml_diff>